<commit_message>
update PIR with new name
change the system name in the preliminary investigation report
</commit_message>
<xml_diff>
--- a/DOCUMENTATION/PRELIMINARY_INVESTIGATION_REPORT.docx
+++ b/DOCUMENTATION/PRELIMINARY_INVESTIGATION_REPORT.docx
@@ -103,7 +103,7 @@
           <w:sz w:val="44"/>
           <w:szCs w:val="44"/>
         </w:rPr>
-        <w:t>Tracking Tool</w:t>
+        <w:t>Notebook</w:t>
       </w:r>
     </w:p>
     <w:p>
@@ -1330,7 +1330,7 @@
       </w:rPr>
     </w:lvl>
   </w:abstractNum>
-  <w:num w:numId="1">
+  <w:num w:numId="1" w16cid:durableId="267780626">
     <w:abstractNumId w:val="0"/>
   </w:num>
 </w:numbering>

</xml_diff>